<commit_message>
Upload Individual Document Student 3. Closes #338
</commit_message>
<xml_diff>
--- a/reports/Student #3/03 - Requirements - Student #3.docx
+++ b/reports/Student #3/03 - Requirements - Student #3.docx
@@ -214,7 +214,7 @@
                 <w:tag w:val="Repository"/>
                 <w:id w:val="46497162"/>
                 <w:placeholder>
-                  <w:docPart w:val="F23FCB3A382D4B3CBF4DFE6512BF9D45"/>
+                  <w:docPart w:val="AD945B58EED99E4481509970F7DE65B6"/>
                 </w:placeholder>
                 <w15:appearance w15:val="hidden"/>
                 <w:text/>
@@ -225,7 +225,21 @@
                     <w:rFonts w:asciiTheme="majorHAnsi" w:hAnsiTheme="majorHAnsi" w:cstheme="majorHAnsi"/>
                     <w:lang w:val="pt-PT"/>
                   </w:rPr>
-                  <w:t xml:space="preserve"> https://github.com/FernandoTC18/Acme-ANS-D01  </w:t>
+                  <w:t xml:space="preserve"> https://github.com/FernandoTC18/Acme-ANS-D0</w:t>
+                </w:r>
+                <w:r>
+                  <w:rPr>
+                    <w:rFonts w:asciiTheme="majorHAnsi" w:hAnsiTheme="majorHAnsi" w:cstheme="majorHAnsi"/>
+                    <w:lang w:val="pt-PT"/>
+                  </w:rPr>
+                  <w:t>2</w:t>
+                </w:r>
+                <w:r>
+                  <w:rPr>
+                    <w:rFonts w:asciiTheme="majorHAnsi" w:hAnsiTheme="majorHAnsi" w:cstheme="majorHAnsi"/>
+                    <w:lang w:val="pt-PT"/>
+                  </w:rPr>
+                  <w:t xml:space="preserve">  </w:t>
                 </w:r>
               </w:sdtContent>
             </w:sdt>
@@ -574,7 +588,19 @@
                   <w:rPr>
                     <w:rFonts w:asciiTheme="majorHAnsi" w:hAnsiTheme="majorHAnsi" w:cstheme="majorHAnsi"/>
                   </w:rPr>
-                  <w:t>Seville, 19th February 2025</w:t>
+                  <w:t xml:space="preserve">Seville, </w:t>
+                </w:r>
+                <w:r>
+                  <w:rPr>
+                    <w:rFonts w:asciiTheme="majorHAnsi" w:hAnsiTheme="majorHAnsi" w:cstheme="majorHAnsi"/>
+                  </w:rPr>
+                  <w:t xml:space="preserve">13th March </w:t>
+                </w:r>
+                <w:r>
+                  <w:rPr>
+                    <w:rFonts w:asciiTheme="majorHAnsi" w:hAnsiTheme="majorHAnsi" w:cstheme="majorHAnsi"/>
+                  </w:rPr>
+                  <w:t>2025</w:t>
                 </w:r>
                 <w:r>
                   <w:rPr>
@@ -1156,7 +1182,13 @@
         </w:sdtPr>
         <w:sdtContent>
           <w:r>
-            <w:t xml:space="preserve">    </w:t>
+            <w:t xml:space="preserve"> </w:t>
+          </w:r>
+          <w:r>
+            <w:t>X</w:t>
+          </w:r>
+          <w:r>
+            <w:t xml:space="preserve"> </w:t>
           </w:r>
         </w:sdtContent>
       </w:sdt>
@@ -1273,7 +1305,13 @@
         </w:sdtPr>
         <w:sdtContent>
           <w:r>
-            <w:t xml:space="preserve">    </w:t>
+            <w:t xml:space="preserve"> </w:t>
+          </w:r>
+          <w:r>
+            <w:t>X</w:t>
+          </w:r>
+          <w:r>
+            <w:t xml:space="preserve"> </w:t>
           </w:r>
         </w:sdtContent>
       </w:sdt>
@@ -1439,7 +1477,13 @@
         </w:sdtPr>
         <w:sdtContent>
           <w:r>
-            <w:t xml:space="preserve">    </w:t>
+            <w:t xml:space="preserve"> </w:t>
+          </w:r>
+          <w:r>
+            <w:t>X</w:t>
+          </w:r>
+          <w:r>
+            <w:t xml:space="preserve"> </w:t>
           </w:r>
         </w:sdtContent>
       </w:sdt>
@@ -1638,7 +1682,13 @@
         </w:sdtPr>
         <w:sdtContent>
           <w:r>
-            <w:t xml:space="preserve">    </w:t>
+            <w:t xml:space="preserve"> </w:t>
+          </w:r>
+          <w:r>
+            <w:t>X</w:t>
+          </w:r>
+          <w:r>
+            <w:t xml:space="preserve"> </w:t>
           </w:r>
         </w:sdtContent>
       </w:sdt>
@@ -1683,7 +1733,13 @@
         </w:sdtPr>
         <w:sdtContent>
           <w:r>
-            <w:t xml:space="preserve">    </w:t>
+            <w:t xml:space="preserve"> </w:t>
+          </w:r>
+          <w:r>
+            <w:t>X</w:t>
+          </w:r>
+          <w:r>
+            <w:t xml:space="preserve"> </w:t>
           </w:r>
         </w:sdtContent>
       </w:sdt>
@@ -6180,35 +6236,6 @@
     </w:docPart>
     <w:docPart>
       <w:docPartPr>
-        <w:name w:val="F23FCB3A382D4B3CBF4DFE6512BF9D45"/>
-        <w:category>
-          <w:name w:val="General"/>
-          <w:gallery w:val="placeholder"/>
-        </w:category>
-        <w:types>
-          <w:type w:val="bbPlcHdr"/>
-        </w:types>
-        <w:behaviors>
-          <w:behavior w:val="content"/>
-        </w:behaviors>
-        <w:guid w:val="{B5FB0070-226D-490B-9487-10BECF7EE076}"/>
-      </w:docPartPr>
-      <w:docPartBody>
-        <w:p>
-          <w:pPr>
-            <w:pStyle w:val="F23FCB3A382D4B3CBF4DFE6512BF9D45"/>
-          </w:pPr>
-          <w:r>
-            <w:rPr>
-              <w:rStyle w:val="Textodelmarcadordeposicin"/>
-            </w:rPr>
-            <w:t>Haga clic o pulse aquí para escribir texto.</w:t>
-          </w:r>
-        </w:p>
-      </w:docPartBody>
-    </w:docPart>
-    <w:docPart>
-      <w:docPartPr>
         <w:name w:val="00254F08DB6849A1BD1128D7FEB50778"/>
         <w:category>
           <w:name w:val="General"/>
@@ -7338,6 +7365,35 @@
         </w:p>
       </w:docPartBody>
     </w:docPart>
+    <w:docPart>
+      <w:docPartPr>
+        <w:name w:val="AD945B58EED99E4481509970F7DE65B6"/>
+        <w:category>
+          <w:name w:val="General"/>
+          <w:gallery w:val="placeholder"/>
+        </w:category>
+        <w:types>
+          <w:type w:val="bbPlcHdr"/>
+        </w:types>
+        <w:behaviors>
+          <w:behavior w:val="content"/>
+        </w:behaviors>
+        <w:guid w:val="{5587E4FF-DF30-0F47-9044-11C08D303FF1}"/>
+      </w:docPartPr>
+      <w:docPartBody>
+        <w:p>
+          <w:pPr>
+            <w:pStyle w:val="AD945B58EED99E4481509970F7DE65B6"/>
+          </w:pPr>
+          <w:r>
+            <w:rPr>
+              <w:rStyle w:val="Textodelmarcadordeposicin"/>
+            </w:rPr>
+            <w:t>Haga clic o pulse aquí para escribir texto.</w:t>
+          </w:r>
+        </w:p>
+      </w:docPartBody>
+    </w:docPart>
   </w:docParts>
 </w:glossaryDocument>
 </file>
@@ -7346,10 +7402,10 @@
 <w:fonts xmlns:mc="http://schemas.openxmlformats.org/markup-compatibility/2006" xmlns:r="http://schemas.openxmlformats.org/officeDocument/2006/relationships" xmlns:w="http://schemas.openxmlformats.org/wordprocessingml/2006/main" xmlns:w14="http://schemas.microsoft.com/office/word/2010/wordml" xmlns:w15="http://schemas.microsoft.com/office/word/2012/wordml" xmlns:w16cex="http://schemas.microsoft.com/office/word/2018/wordml/cex" xmlns:w16cid="http://schemas.microsoft.com/office/word/2016/wordml/cid" xmlns:w16="http://schemas.microsoft.com/office/word/2018/wordml" xmlns:w16du="http://schemas.microsoft.com/office/word/2023/wordml/word16du" xmlns:w16sdtdh="http://schemas.microsoft.com/office/word/2020/wordml/sdtdatahash" xmlns:w16sdtfl="http://schemas.microsoft.com/office/word/2024/wordml/sdtformatlock" xmlns:w16se="http://schemas.microsoft.com/office/word/2015/wordml/symex" mc:Ignorable="w14 w15 w16se w16cid w16 w16cex w16sdtdh w16sdtfl w16du">
   <w:font w:name="Wingdings">
     <w:panose1 w:val="05000000000000000000"/>
-    <w:charset w:val="02"/>
-    <w:family w:val="auto"/>
+    <w:charset w:val="4D"/>
+    <w:family w:val="decorative"/>
     <w:pitch w:val="variable"/>
-    <w:sig w:usb0="00000000" w:usb1="10000000" w:usb2="00000000" w:usb3="00000000" w:csb0="80000000" w:csb1="00000000"/>
+    <w:sig w:usb0="00000003" w:usb1="00000000" w:usb2="00000000" w:usb3="00000000" w:csb0="80000001" w:csb1="00000000"/>
   </w:font>
   <w:font w:name="Symbol">
     <w:panose1 w:val="05050102010706020507"/>
@@ -7470,18 +7526,22 @@
     <w:rsid w:val="00367932"/>
     <w:rsid w:val="003936CA"/>
     <w:rsid w:val="003B0252"/>
+    <w:rsid w:val="00457F86"/>
     <w:rsid w:val="004D7778"/>
     <w:rsid w:val="00532E78"/>
     <w:rsid w:val="005351FA"/>
     <w:rsid w:val="005F0BD3"/>
     <w:rsid w:val="00635F6F"/>
+    <w:rsid w:val="00647AE6"/>
     <w:rsid w:val="007378DE"/>
     <w:rsid w:val="007826C3"/>
+    <w:rsid w:val="007A6A56"/>
     <w:rsid w:val="008B1087"/>
     <w:rsid w:val="008D6165"/>
     <w:rsid w:val="00953D97"/>
     <w:rsid w:val="009D5AF9"/>
     <w:rsid w:val="00A222AC"/>
+    <w:rsid w:val="00A71AFC"/>
     <w:rsid w:val="00BA1063"/>
     <w:rsid w:val="00BE6430"/>
     <w:rsid w:val="00C42E76"/>
@@ -8375,6 +8435,17 @@
       <w:lang w:val="en-GB" w:eastAsia="en-GB"/>
     </w:rPr>
   </w:style>
+  <w:style w:type="paragraph" w:customStyle="1" w:styleId="AD945B58EED99E4481509970F7DE65B6">
+    <w:name w:val="AD945B58EED99E4481509970F7DE65B6"/>
+    <w:pPr>
+      <w:spacing w:line="278" w:lineRule="auto"/>
+    </w:pPr>
+    <w:rPr>
+      <w:sz w:val="24"/>
+      <w:szCs w:val="24"/>
+      <w:lang w:eastAsia="es-ES_tradnl"/>
+    </w:rPr>
+  </w:style>
 </w:styles>
 </file>
 

</xml_diff>

<commit_message>
Adds individual docs. Closes #548
</commit_message>
<xml_diff>
--- a/reports/Student #3/03 - Requirements - Student #3.docx
+++ b/reports/Student #3/03 - Requirements - Student #3.docx
@@ -125,6 +125,7 @@
                 <w15:appearance w15:val="hidden"/>
                 <w:text/>
               </w:sdtPr>
+              <w:sdtEndPr/>
               <w:sdtContent>
                 <w:r>
                   <w:rPr>
@@ -219,6 +220,7 @@
                 <w15:appearance w15:val="hidden"/>
                 <w:text/>
               </w:sdtPr>
+              <w:sdtEndPr/>
               <w:sdtContent>
                 <w:r>
                   <w:rPr>
@@ -306,6 +308,7 @@
                 <w15:appearance w15:val="hidden"/>
                 <w:text/>
               </w:sdtPr>
+              <w:sdtEndPr/>
               <w:sdtContent>
                 <w:r>
                   <w:rPr>
@@ -360,6 +363,7 @@
                 <w15:appearance w15:val="hidden"/>
                 <w:text/>
               </w:sdtPr>
+              <w:sdtEndPr/>
               <w:sdtContent>
                 <w:r>
                   <w:rPr>
@@ -424,6 +428,7 @@
                 <w15:appearance w15:val="hidden"/>
                 <w:text/>
               </w:sdtPr>
+              <w:sdtEndPr/>
               <w:sdtContent>
                 <w:r>
                   <w:rPr>
@@ -494,6 +499,7 @@
                 <w15:appearance w15:val="hidden"/>
                 <w:text/>
               </w:sdtPr>
+              <w:sdtEndPr/>
               <w:sdtContent>
                 <w:r>
                   <w:rPr>
@@ -577,6 +583,7 @@
                 <w15:appearance w15:val="hidden"/>
                 <w:text/>
               </w:sdtPr>
+              <w:sdtEndPr/>
               <w:sdtContent>
                 <w:r>
                   <w:rPr>
@@ -594,7 +601,19 @@
                   <w:rPr>
                     <w:rFonts w:asciiTheme="majorHAnsi" w:hAnsiTheme="majorHAnsi" w:cstheme="majorHAnsi"/>
                   </w:rPr>
-                  <w:t xml:space="preserve">13th March </w:t>
+                  <w:t>3rd</w:t>
+                </w:r>
+                <w:r>
+                  <w:rPr>
+                    <w:rFonts w:asciiTheme="majorHAnsi" w:hAnsiTheme="majorHAnsi" w:cstheme="majorHAnsi"/>
+                  </w:rPr>
+                  <w:t xml:space="preserve"> </w:t>
+                </w:r>
+                <w:r>
+                  <w:rPr>
+                    <w:rFonts w:asciiTheme="majorHAnsi" w:hAnsiTheme="majorHAnsi" w:cstheme="majorHAnsi"/>
+                  </w:rPr>
+                  <w:t xml:space="preserve">April </w:t>
                 </w:r>
                 <w:r>
                   <w:rPr>
@@ -797,6 +816,7 @@
           <w15:appearance w15:val="hidden"/>
           <w:text/>
         </w:sdtPr>
+        <w:sdtEndPr/>
         <w:sdtContent>
           <w:r>
             <w:t xml:space="preserve">  </w:t>
@@ -883,6 +903,7 @@
           <w15:appearance w15:val="hidden"/>
           <w:text/>
         </w:sdtPr>
+        <w:sdtEndPr/>
         <w:sdtContent>
           <w:r>
             <w:t xml:space="preserve"> </w:t>
@@ -1180,6 +1201,7 @@
           <w15:appearance w15:val="hidden"/>
           <w:text/>
         </w:sdtPr>
+        <w:sdtEndPr/>
         <w:sdtContent>
           <w:r>
             <w:t xml:space="preserve"> </w:t>
@@ -1303,6 +1325,7 @@
           <w15:appearance w15:val="hidden"/>
           <w:text/>
         </w:sdtPr>
+        <w:sdtEndPr/>
         <w:sdtContent>
           <w:r>
             <w:t xml:space="preserve"> </w:t>
@@ -1475,6 +1498,7 @@
           </w:placeholder>
           <w:text/>
         </w:sdtPr>
+        <w:sdtEndPr/>
         <w:sdtContent>
           <w:r>
             <w:t xml:space="preserve"> </w:t>
@@ -1680,6 +1704,7 @@
           <w15:appearance w15:val="hidden"/>
           <w:text/>
         </w:sdtPr>
+        <w:sdtEndPr/>
         <w:sdtContent>
           <w:r>
             <w:t xml:space="preserve"> </w:t>
@@ -1731,6 +1756,7 @@
           <w15:appearance w15:val="hidden"/>
           <w:text/>
         </w:sdtPr>
+        <w:sdtEndPr/>
         <w:sdtContent>
           <w:r>
             <w:t xml:space="preserve"> </w:t>
@@ -1995,9 +2021,16 @@
           <w15:appearance w15:val="hidden"/>
           <w:text/>
         </w:sdtPr>
+        <w:sdtEndPr/>
         <w:sdtContent>
           <w:r>
-            <w:t xml:space="preserve">    </w:t>
+            <w:t xml:space="preserve"> </w:t>
+          </w:r>
+          <w:r>
+            <w:t>X</w:t>
+          </w:r>
+          <w:r>
+            <w:t xml:space="preserve"> </w:t>
           </w:r>
         </w:sdtContent>
       </w:sdt>
@@ -2124,9 +2157,16 @@
           <w15:appearance w15:val="hidden"/>
           <w:text/>
         </w:sdtPr>
+        <w:sdtEndPr/>
         <w:sdtContent>
           <w:r>
-            <w:t xml:space="preserve">    </w:t>
+            <w:t xml:space="preserve"> </w:t>
+          </w:r>
+          <w:r>
+            <w:t>X</w:t>
+          </w:r>
+          <w:r>
+            <w:t xml:space="preserve"> </w:t>
           </w:r>
         </w:sdtContent>
       </w:sdt>
@@ -2205,6 +2245,7 @@
           <w15:appearance w15:val="hidden"/>
           <w:text/>
         </w:sdtPr>
+        <w:sdtEndPr/>
         <w:sdtContent>
           <w:r>
             <w:t xml:space="preserve">    </w:t>
@@ -2274,6 +2315,7 @@
           <w15:appearance w15:val="hidden"/>
           <w:text/>
         </w:sdtPr>
+        <w:sdtEndPr/>
         <w:sdtContent>
           <w:r>
             <w:t xml:space="preserve">    </w:t>
@@ -2359,6 +2401,7 @@
           </w:placeholder>
           <w:text/>
         </w:sdtPr>
+        <w:sdtEndPr/>
         <w:sdtContent>
           <w:r>
             <w:t xml:space="preserve">    </w:t>
@@ -2413,6 +2456,7 @@
           <w15:appearance w15:val="hidden"/>
           <w:text/>
         </w:sdtPr>
+        <w:sdtEndPr/>
         <w:sdtContent>
           <w:r>
             <w:t xml:space="preserve">    </w:t>
@@ -2449,6 +2493,7 @@
           </w:placeholder>
           <w:text/>
         </w:sdtPr>
+        <w:sdtEndPr/>
         <w:sdtContent>
           <w:r>
             <w:t xml:space="preserve">    </w:t>
@@ -2820,6 +2865,7 @@
           <w15:appearance w15:val="hidden"/>
           <w:text/>
         </w:sdtPr>
+        <w:sdtEndPr/>
         <w:sdtContent>
           <w:r>
             <w:rPr>
@@ -2919,6 +2965,7 @@
           <w15:appearance w15:val="hidden"/>
           <w:text/>
         </w:sdtPr>
+        <w:sdtEndPr/>
         <w:sdtContent>
           <w:r>
             <w:t xml:space="preserve">    </w:t>
@@ -3029,6 +3076,7 @@
           <w15:appearance w15:val="hidden"/>
           <w:text/>
         </w:sdtPr>
+        <w:sdtEndPr/>
         <w:sdtContent>
           <w:r>
             <w:t xml:space="preserve">    </w:t>
@@ -3094,6 +3142,7 @@
           <w15:appearance w15:val="hidden"/>
           <w:text/>
         </w:sdtPr>
+        <w:sdtEndPr/>
         <w:sdtContent>
           <w:r>
             <w:t xml:space="preserve">    </w:t>
@@ -3176,6 +3225,7 @@
           <w15:appearance w15:val="hidden"/>
           <w:text/>
         </w:sdtPr>
+        <w:sdtEndPr/>
         <w:sdtContent>
           <w:r>
             <w:t xml:space="preserve">    </w:t>
@@ -3244,6 +3294,7 @@
           <w15:appearance w15:val="hidden"/>
           <w:text/>
         </w:sdtPr>
+        <w:sdtEndPr/>
         <w:sdtContent>
           <w:r>
             <w:t xml:space="preserve">    </w:t>
@@ -3327,6 +3378,7 @@
           </w:placeholder>
           <w:text/>
         </w:sdtPr>
+        <w:sdtEndPr/>
         <w:sdtContent>
           <w:r>
             <w:t xml:space="preserve">    </w:t>
@@ -3444,6 +3496,7 @@
           <w15:appearance w15:val="hidden"/>
           <w:text/>
         </w:sdtPr>
+        <w:sdtEndPr/>
         <w:sdtContent>
           <w:r>
             <w:t xml:space="preserve">    </w:t>
@@ -3489,6 +3542,7 @@
           <w15:appearance w15:val="hidden"/>
           <w:text/>
         </w:sdtPr>
+        <w:sdtEndPr/>
         <w:sdtContent>
           <w:r>
             <w:t xml:space="preserve">    </w:t>
@@ -3629,6 +3683,7 @@
           <w15:appearance w15:val="hidden"/>
           <w:text/>
         </w:sdtPr>
+        <w:sdtEndPr/>
         <w:sdtContent>
           <w:r>
             <w:t xml:space="preserve">    </w:t>
@@ -3663,6 +3718,7 @@
           <w15:appearance w15:val="hidden"/>
           <w:text/>
         </w:sdtPr>
+        <w:sdtEndPr/>
         <w:sdtContent>
           <w:r>
             <w:t xml:space="preserve">   </w:t>
@@ -3796,6 +3852,7 @@
           <w15:appearance w15:val="hidden"/>
           <w:text/>
         </w:sdtPr>
+        <w:sdtEndPr/>
         <w:sdtContent>
           <w:r>
             <w:rPr>
@@ -3895,6 +3952,7 @@
           <w15:appearance w15:val="hidden"/>
           <w:text/>
         </w:sdtPr>
+        <w:sdtEndPr/>
         <w:sdtContent>
           <w:r>
             <w:t xml:space="preserve">    </w:t>
@@ -3935,6 +3993,7 @@
           <w15:appearance w15:val="hidden"/>
           <w:text/>
         </w:sdtPr>
+        <w:sdtEndPr/>
         <w:sdtContent>
           <w:r>
             <w:rPr>
@@ -4070,6 +4129,7 @@
           </w:placeholder>
           <w:text/>
         </w:sdtPr>
+        <w:sdtEndPr/>
         <w:sdtContent>
           <w:r>
             <w:t xml:space="preserve">    </w:t>
@@ -4143,6 +4203,7 @@
           </w:placeholder>
           <w:text/>
         </w:sdtPr>
+        <w:sdtEndPr/>
         <w:sdtContent>
           <w:r>
             <w:t xml:space="preserve">    </w:t>
@@ -4220,6 +4281,7 @@
           <w15:appearance w15:val="hidden"/>
           <w:text/>
         </w:sdtPr>
+        <w:sdtEndPr/>
         <w:sdtContent>
           <w:r>
             <w:t xml:space="preserve">    </w:t>
@@ -4262,6 +4324,7 @@
           </w:placeholder>
           <w:text/>
         </w:sdtPr>
+        <w:sdtEndPr/>
         <w:sdtContent>
           <w:r>
             <w:rPr>
@@ -4401,6 +4464,7 @@
           <w15:appearance w15:val="hidden"/>
           <w:text/>
         </w:sdtPr>
+        <w:sdtEndPr/>
         <w:sdtContent>
           <w:r>
             <w:t xml:space="preserve">    </w:t>
@@ -4445,6 +4509,7 @@
           </w:placeholder>
           <w:text/>
         </w:sdtPr>
+        <w:sdtEndPr/>
         <w:sdtContent>
           <w:r>
             <w:t xml:space="preserve">    </w:t>
@@ -4481,6 +4546,7 @@
           </w:placeholder>
           <w:text/>
         </w:sdtPr>
+        <w:sdtEndPr/>
         <w:sdtContent>
           <w:r>
             <w:t xml:space="preserve">    </w:t>
@@ -7533,6 +7599,7 @@
     <w:rsid w:val="005F0BD3"/>
     <w:rsid w:val="00635F6F"/>
     <w:rsid w:val="00647AE6"/>
+    <w:rsid w:val="006C2D76"/>
     <w:rsid w:val="007378DE"/>
     <w:rsid w:val="007826C3"/>
     <w:rsid w:val="007A6A56"/>
@@ -7556,6 +7623,7 @@
     <w:rsid w:val="00ED34A4"/>
     <w:rsid w:val="00EF08F9"/>
     <w:rsid w:val="00EF214B"/>
+    <w:rsid w:val="00F333BC"/>
     <w:rsid w:val="00F57527"/>
     <w:rsid w:val="00F64E54"/>
     <w:rsid w:val="00FA7306"/>

</xml_diff>

<commit_message>
Fixes personal docs. Closes #579
</commit_message>
<xml_diff>
--- a/reports/Student #3/03 - Requirements - Student #3.docx
+++ b/reports/Student #3/03 - Requirements - Student #3.docx
@@ -125,7 +125,6 @@
                 <w15:appearance w15:val="hidden"/>
                 <w:text/>
               </w:sdtPr>
-              <w:sdtEndPr/>
               <w:sdtContent>
                 <w:r>
                   <w:rPr>
@@ -220,7 +219,6 @@
                 <w15:appearance w15:val="hidden"/>
                 <w:text/>
               </w:sdtPr>
-              <w:sdtEndPr/>
               <w:sdtContent>
                 <w:r>
                   <w:rPr>
@@ -308,7 +306,6 @@
                 <w15:appearance w15:val="hidden"/>
                 <w:text/>
               </w:sdtPr>
-              <w:sdtEndPr/>
               <w:sdtContent>
                 <w:r>
                   <w:rPr>
@@ -363,7 +360,6 @@
                 <w15:appearance w15:val="hidden"/>
                 <w:text/>
               </w:sdtPr>
-              <w:sdtEndPr/>
               <w:sdtContent>
                 <w:r>
                   <w:rPr>
@@ -428,7 +424,6 @@
                 <w15:appearance w15:val="hidden"/>
                 <w:text/>
               </w:sdtPr>
-              <w:sdtEndPr/>
               <w:sdtContent>
                 <w:r>
                   <w:rPr>
@@ -499,7 +494,6 @@
                 <w15:appearance w15:val="hidden"/>
                 <w:text/>
               </w:sdtPr>
-              <w:sdtEndPr/>
               <w:sdtContent>
                 <w:r>
                   <w:rPr>
@@ -583,7 +577,6 @@
                 <w15:appearance w15:val="hidden"/>
                 <w:text/>
               </w:sdtPr>
-              <w:sdtEndPr/>
               <w:sdtContent>
                 <w:r>
                   <w:rPr>
@@ -816,7 +809,6 @@
           <w15:appearance w15:val="hidden"/>
           <w:text/>
         </w:sdtPr>
-        <w:sdtEndPr/>
         <w:sdtContent>
           <w:r>
             <w:t xml:space="preserve">  </w:t>
@@ -903,7 +895,6 @@
           <w15:appearance w15:val="hidden"/>
           <w:text/>
         </w:sdtPr>
-        <w:sdtEndPr/>
         <w:sdtContent>
           <w:r>
             <w:t xml:space="preserve"> </w:t>
@@ -1201,7 +1192,6 @@
           <w15:appearance w15:val="hidden"/>
           <w:text/>
         </w:sdtPr>
-        <w:sdtEndPr/>
         <w:sdtContent>
           <w:r>
             <w:t xml:space="preserve"> </w:t>
@@ -1325,7 +1315,6 @@
           <w15:appearance w15:val="hidden"/>
           <w:text/>
         </w:sdtPr>
-        <w:sdtEndPr/>
         <w:sdtContent>
           <w:r>
             <w:t xml:space="preserve"> </w:t>
@@ -1498,7 +1487,6 @@
           </w:placeholder>
           <w:text/>
         </w:sdtPr>
-        <w:sdtEndPr/>
         <w:sdtContent>
           <w:r>
             <w:t xml:space="preserve"> </w:t>
@@ -1704,7 +1692,6 @@
           <w15:appearance w15:val="hidden"/>
           <w:text/>
         </w:sdtPr>
-        <w:sdtEndPr/>
         <w:sdtContent>
           <w:r>
             <w:t xml:space="preserve"> </w:t>
@@ -1756,7 +1743,6 @@
           <w15:appearance w15:val="hidden"/>
           <w:text/>
         </w:sdtPr>
-        <w:sdtEndPr/>
         <w:sdtContent>
           <w:r>
             <w:t xml:space="preserve"> </w:t>
@@ -2021,7 +2007,6 @@
           <w15:appearance w15:val="hidden"/>
           <w:text/>
         </w:sdtPr>
-        <w:sdtEndPr/>
         <w:sdtContent>
           <w:r>
             <w:t xml:space="preserve"> </w:t>
@@ -2157,7 +2142,6 @@
           <w15:appearance w15:val="hidden"/>
           <w:text/>
         </w:sdtPr>
-        <w:sdtEndPr/>
         <w:sdtContent>
           <w:r>
             <w:t xml:space="preserve"> </w:t>
@@ -2245,10 +2229,15 @@
           <w15:appearance w15:val="hidden"/>
           <w:text/>
         </w:sdtPr>
-        <w:sdtEndPr/>
         <w:sdtContent>
           <w:r>
-            <w:t xml:space="preserve">    </w:t>
+            <w:t xml:space="preserve"> </w:t>
+          </w:r>
+          <w:r>
+            <w:t>X</w:t>
+          </w:r>
+          <w:r>
+            <w:t xml:space="preserve"> </w:t>
           </w:r>
         </w:sdtContent>
       </w:sdt>
@@ -2315,7 +2304,6 @@
           <w15:appearance w15:val="hidden"/>
           <w:text/>
         </w:sdtPr>
-        <w:sdtEndPr/>
         <w:sdtContent>
           <w:r>
             <w:t xml:space="preserve">    </w:t>
@@ -2401,7 +2389,6 @@
           </w:placeholder>
           <w:text/>
         </w:sdtPr>
-        <w:sdtEndPr/>
         <w:sdtContent>
           <w:r>
             <w:t xml:space="preserve">    </w:t>
@@ -2456,7 +2443,6 @@
           <w15:appearance w15:val="hidden"/>
           <w:text/>
         </w:sdtPr>
-        <w:sdtEndPr/>
         <w:sdtContent>
           <w:r>
             <w:t xml:space="preserve">    </w:t>
@@ -2493,7 +2479,6 @@
           </w:placeholder>
           <w:text/>
         </w:sdtPr>
-        <w:sdtEndPr/>
         <w:sdtContent>
           <w:r>
             <w:t xml:space="preserve">    </w:t>
@@ -2865,7 +2850,6 @@
           <w15:appearance w15:val="hidden"/>
           <w:text/>
         </w:sdtPr>
-        <w:sdtEndPr/>
         <w:sdtContent>
           <w:r>
             <w:rPr>
@@ -2965,7 +2949,6 @@
           <w15:appearance w15:val="hidden"/>
           <w:text/>
         </w:sdtPr>
-        <w:sdtEndPr/>
         <w:sdtContent>
           <w:r>
             <w:t xml:space="preserve">    </w:t>
@@ -3076,7 +3059,6 @@
           <w15:appearance w15:val="hidden"/>
           <w:text/>
         </w:sdtPr>
-        <w:sdtEndPr/>
         <w:sdtContent>
           <w:r>
             <w:t xml:space="preserve">    </w:t>
@@ -3142,7 +3124,6 @@
           <w15:appearance w15:val="hidden"/>
           <w:text/>
         </w:sdtPr>
-        <w:sdtEndPr/>
         <w:sdtContent>
           <w:r>
             <w:t xml:space="preserve">    </w:t>
@@ -3225,7 +3206,6 @@
           <w15:appearance w15:val="hidden"/>
           <w:text/>
         </w:sdtPr>
-        <w:sdtEndPr/>
         <w:sdtContent>
           <w:r>
             <w:t xml:space="preserve">    </w:t>
@@ -3294,7 +3274,6 @@
           <w15:appearance w15:val="hidden"/>
           <w:text/>
         </w:sdtPr>
-        <w:sdtEndPr/>
         <w:sdtContent>
           <w:r>
             <w:t xml:space="preserve">    </w:t>
@@ -3378,7 +3357,6 @@
           </w:placeholder>
           <w:text/>
         </w:sdtPr>
-        <w:sdtEndPr/>
         <w:sdtContent>
           <w:r>
             <w:t xml:space="preserve">    </w:t>
@@ -3496,7 +3474,6 @@
           <w15:appearance w15:val="hidden"/>
           <w:text/>
         </w:sdtPr>
-        <w:sdtEndPr/>
         <w:sdtContent>
           <w:r>
             <w:t xml:space="preserve">    </w:t>
@@ -3542,7 +3519,6 @@
           <w15:appearance w15:val="hidden"/>
           <w:text/>
         </w:sdtPr>
-        <w:sdtEndPr/>
         <w:sdtContent>
           <w:r>
             <w:t xml:space="preserve">    </w:t>
@@ -3683,7 +3659,6 @@
           <w15:appearance w15:val="hidden"/>
           <w:text/>
         </w:sdtPr>
-        <w:sdtEndPr/>
         <w:sdtContent>
           <w:r>
             <w:t xml:space="preserve">    </w:t>
@@ -3718,7 +3693,6 @@
           <w15:appearance w15:val="hidden"/>
           <w:text/>
         </w:sdtPr>
-        <w:sdtEndPr/>
         <w:sdtContent>
           <w:r>
             <w:t xml:space="preserve">   </w:t>
@@ -3852,7 +3826,6 @@
           <w15:appearance w15:val="hidden"/>
           <w:text/>
         </w:sdtPr>
-        <w:sdtEndPr/>
         <w:sdtContent>
           <w:r>
             <w:rPr>
@@ -3952,7 +3925,6 @@
           <w15:appearance w15:val="hidden"/>
           <w:text/>
         </w:sdtPr>
-        <w:sdtEndPr/>
         <w:sdtContent>
           <w:r>
             <w:t xml:space="preserve">    </w:t>
@@ -3993,7 +3965,6 @@
           <w15:appearance w15:val="hidden"/>
           <w:text/>
         </w:sdtPr>
-        <w:sdtEndPr/>
         <w:sdtContent>
           <w:r>
             <w:rPr>
@@ -4129,7 +4100,6 @@
           </w:placeholder>
           <w:text/>
         </w:sdtPr>
-        <w:sdtEndPr/>
         <w:sdtContent>
           <w:r>
             <w:t xml:space="preserve">    </w:t>
@@ -4203,7 +4173,6 @@
           </w:placeholder>
           <w:text/>
         </w:sdtPr>
-        <w:sdtEndPr/>
         <w:sdtContent>
           <w:r>
             <w:t xml:space="preserve">    </w:t>
@@ -4281,7 +4250,6 @@
           <w15:appearance w15:val="hidden"/>
           <w:text/>
         </w:sdtPr>
-        <w:sdtEndPr/>
         <w:sdtContent>
           <w:r>
             <w:t xml:space="preserve">    </w:t>
@@ -4324,7 +4292,6 @@
           </w:placeholder>
           <w:text/>
         </w:sdtPr>
-        <w:sdtEndPr/>
         <w:sdtContent>
           <w:r>
             <w:rPr>
@@ -4464,7 +4431,6 @@
           <w15:appearance w15:val="hidden"/>
           <w:text/>
         </w:sdtPr>
-        <w:sdtEndPr/>
         <w:sdtContent>
           <w:r>
             <w:t xml:space="preserve">    </w:t>
@@ -4509,7 +4475,6 @@
           </w:placeholder>
           <w:text/>
         </w:sdtPr>
-        <w:sdtEndPr/>
         <w:sdtContent>
           <w:r>
             <w:t xml:space="preserve">    </w:t>
@@ -4546,7 +4511,6 @@
           </w:placeholder>
           <w:text/>
         </w:sdtPr>
-        <w:sdtEndPr/>
         <w:sdtContent>
           <w:r>
             <w:t xml:space="preserve">    </w:t>
@@ -7611,6 +7575,7 @@
     <w:rsid w:val="00A71AFC"/>
     <w:rsid w:val="00BA1063"/>
     <w:rsid w:val="00BE6430"/>
+    <w:rsid w:val="00C2692D"/>
     <w:rsid w:val="00C42E76"/>
     <w:rsid w:val="00C63AB0"/>
     <w:rsid w:val="00D4788A"/>
@@ -7619,6 +7584,7 @@
     <w:rsid w:val="00E25325"/>
     <w:rsid w:val="00E263A3"/>
     <w:rsid w:val="00E56863"/>
+    <w:rsid w:val="00E90F82"/>
     <w:rsid w:val="00E955A7"/>
     <w:rsid w:val="00ED34A4"/>
     <w:rsid w:val="00EF08F9"/>

</xml_diff>

<commit_message>
Adds S03 docx. Closes #741
</commit_message>
<xml_diff>
--- a/reports/Student #3/03 - Requirements - Student #3.docx
+++ b/reports/Student #3/03 - Requirements - Student #3.docx
@@ -505,6 +505,12 @@
                   <w:rPr>
                     <w:rFonts w:asciiTheme="majorHAnsi" w:hAnsiTheme="majorHAnsi" w:cstheme="majorHAnsi"/>
                   </w:rPr>
+                  <w:t xml:space="preserve">Manager, </w:t>
+                </w:r>
+                <w:r>
+                  <w:rPr>
+                    <w:rFonts w:asciiTheme="majorHAnsi" w:hAnsiTheme="majorHAnsi" w:cstheme="majorHAnsi"/>
+                  </w:rPr>
                   <w:t>Developer, Tester</w:t>
                 </w:r>
                 <w:r>
@@ -594,19 +600,13 @@
                   <w:rPr>
                     <w:rFonts w:asciiTheme="majorHAnsi" w:hAnsiTheme="majorHAnsi" w:cstheme="majorHAnsi"/>
                   </w:rPr>
-                  <w:t>3rd</w:t>
+                  <w:t>26th May</w:t>
                 </w:r>
                 <w:r>
                   <w:rPr>
                     <w:rFonts w:asciiTheme="majorHAnsi" w:hAnsiTheme="majorHAnsi" w:cstheme="majorHAnsi"/>
                   </w:rPr>
                   <w:t xml:space="preserve"> </w:t>
-                </w:r>
-                <w:r>
-                  <w:rPr>
-                    <w:rFonts w:asciiTheme="majorHAnsi" w:hAnsiTheme="majorHAnsi" w:cstheme="majorHAnsi"/>
-                  </w:rPr>
-                  <w:t xml:space="preserve">April </w:t>
                 </w:r>
                 <w:r>
                   <w:rPr>
@@ -2306,7 +2306,13 @@
         </w:sdtPr>
         <w:sdtContent>
           <w:r>
-            <w:t xml:space="preserve">    </w:t>
+            <w:t xml:space="preserve"> </w:t>
+          </w:r>
+          <w:r>
+            <w:t xml:space="preserve"> X</w:t>
+          </w:r>
+          <w:r>
+            <w:t xml:space="preserve">   </w:t>
           </w:r>
         </w:sdtContent>
       </w:sdt>
@@ -2391,7 +2397,13 @@
         </w:sdtPr>
         <w:sdtContent>
           <w:r>
-            <w:t xml:space="preserve">    </w:t>
+            <w:t xml:space="preserve">  </w:t>
+          </w:r>
+          <w:r>
+            <w:t>X</w:t>
+          </w:r>
+          <w:r>
+            <w:t xml:space="preserve">  </w:t>
           </w:r>
         </w:sdtContent>
       </w:sdt>
@@ -2445,7 +2457,13 @@
         </w:sdtPr>
         <w:sdtContent>
           <w:r>
-            <w:t xml:space="preserve">    </w:t>
+            <w:t xml:space="preserve">  </w:t>
+          </w:r>
+          <w:r>
+            <w:t>X</w:t>
+          </w:r>
+          <w:r>
+            <w:t xml:space="preserve">  </w:t>
           </w:r>
         </w:sdtContent>
       </w:sdt>
@@ -2481,7 +2499,13 @@
         </w:sdtPr>
         <w:sdtContent>
           <w:r>
-            <w:t xml:space="preserve">    </w:t>
+            <w:t xml:space="preserve">  </w:t>
+          </w:r>
+          <w:r>
+            <w:t>X</w:t>
+          </w:r>
+          <w:r>
+            <w:t xml:space="preserve">  </w:t>
           </w:r>
         </w:sdtContent>
       </w:sdt>
@@ -7470,7 +7494,7 @@
     <w:charset w:val="00"/>
     <w:family w:val="swiss"/>
     <w:pitch w:val="variable"/>
-    <w:sig w:usb0="E0002EFF" w:usb1="C000785B" w:usb2="00000009" w:usb3="00000000" w:csb0="000001FF" w:csb1="00000000"/>
+    <w:sig w:usb0="E0002AFF" w:usb1="C0007843" w:usb2="00000009" w:usb3="00000000" w:csb0="000001FF" w:csb1="00000000"/>
   </w:font>
   <w:font w:name="Calibri Light">
     <w:panose1 w:val="020F0302020204030204"/>
@@ -7492,7 +7516,7 @@
     <w:charset w:val="00"/>
     <w:family w:val="roman"/>
     <w:pitch w:val="variable"/>
-    <w:sig w:usb0="E00006FF" w:usb1="420024FF" w:usb2="02000000" w:usb3="00000000" w:csb0="0000019F" w:csb1="00000000"/>
+    <w:sig w:usb0="E00002FF" w:usb1="420024FF" w:usb2="00000000" w:usb3="00000000" w:csb0="0000019F" w:csb1="00000000"/>
   </w:font>
   <w:font w:name="Yu Gothic">
     <w:altName w:val="游ゴシック"/>
@@ -7567,12 +7591,14 @@
     <w:rsid w:val="007378DE"/>
     <w:rsid w:val="007826C3"/>
     <w:rsid w:val="007A6A56"/>
+    <w:rsid w:val="00823F5A"/>
     <w:rsid w:val="008B1087"/>
     <w:rsid w:val="008D6165"/>
     <w:rsid w:val="00953D97"/>
     <w:rsid w:val="009D5AF9"/>
     <w:rsid w:val="00A222AC"/>
     <w:rsid w:val="00A71AFC"/>
+    <w:rsid w:val="00A821DA"/>
     <w:rsid w:val="00BA1063"/>
     <w:rsid w:val="00BE6430"/>
     <w:rsid w:val="00C2692D"/>

</xml_diff>